<commit_message>
update - getting towards the end
update
</commit_message>
<xml_diff>
--- a/Tables/Table 2.docx
+++ b/Tables/Table 2.docx
@@ -4088,15 +4088,13 @@
         <w:t>MAIC analysis</w:t>
       </w:r>
       <w:r>
-        <w:t xml:space="preserve">. Techniques are outlined in supplementary table X. Mouse* = Mouse line with specific mutation. NA = No treatment. IUGR = Intrauterine growth </w:t>
+        <w:t>. Techniques are outlined in supplementary table X. Mouse* = Mouse line with specific mutation. NA = No treatment. IUGR = Intrauterine growth restricti</w:t>
       </w:r>
-      <w:proofErr w:type="spellStart"/>
       <w:r>
-        <w:t>restrictin</w:t>
+        <w:t>o</w:t>
       </w:r>
-      <w:proofErr w:type="spellEnd"/>
       <w:r>
-        <w:t xml:space="preserve">. LPS = Lipopolysaccharide. </w:t>
+        <w:t xml:space="preserve">n. LPS = Lipopolysaccharide. </w:t>
       </w:r>
     </w:p>
     <w:p/>

</xml_diff>